<commit_message>
Updated descriptive stuff for life history and wing methods
Made some updates to life history and wing methods. Regrouping on update stuff. Mostly table and image stuff
</commit_message>
<xml_diff>
--- a/lifehist/2017_08_28 Brazil An darlingi variables and description.docx
+++ b/lifehist/2017_08_28 Brazil An darlingi variables and description.docx
@@ -23,15 +23,27 @@
           <w:i/>
           <w:u w:val="single"/>
         </w:rPr>
-        <w:t>An. darlingi</w:t>
-      </w:r>
+        <w:t xml:space="preserve">An. </w:t>
+      </w:r>
+      <w:proofErr w:type="spellStart"/>
+      <w:r>
+        <w:rPr>
+          <w:b/>
+          <w:i/>
+          <w:u w:val="single"/>
+        </w:rPr>
+        <w:t>darlingi</w:t>
+      </w:r>
+      <w:proofErr w:type="spellEnd"/>
       <w:r>
         <w:rPr>
           <w:b/>
           <w:u w:val="single"/>
         </w:rPr>
-        <w:t xml:space="preserve"> Wing- Information and descriptive tables (08/24/2017)</w:t>
-      </w:r>
+        <w:t xml:space="preserve"> Wing- Information </w:t>
+      </w:r>
+      <w:bookmarkStart w:id="0" w:name="_GoBack"/>
+      <w:bookmarkEnd w:id="0"/>
     </w:p>
     <w:p>
       <w:pPr>
@@ -62,7 +74,23 @@
         </w:numPr>
       </w:pPr>
       <w:r>
-        <w:t>Biome [Amazon, Cerrado, Mata Atlantica]- Categorical/nominal</w:t>
+        <w:t xml:space="preserve">Biome [Amazon, </w:t>
+      </w:r>
+      <w:proofErr w:type="spellStart"/>
+      <w:r>
+        <w:t>Cerrado</w:t>
+      </w:r>
+      <w:proofErr w:type="spellEnd"/>
+      <w:r>
+        <w:t xml:space="preserve">, Mata </w:t>
+      </w:r>
+      <w:proofErr w:type="spellStart"/>
+      <w:r>
+        <w:t>Atlantica</w:t>
+      </w:r>
+      <w:proofErr w:type="spellEnd"/>
+      <w:r>
+        <w:t>]- Categorical/nominal</w:t>
       </w:r>
     </w:p>
     <w:p>
@@ -74,7 +102,23 @@
         </w:numPr>
       </w:pPr>
       <w:r>
-        <w:t>State [Amazonas, Rondonia, Tocantins, Mata Atlantica]-Ordinal</w:t>
+        <w:t xml:space="preserve">State [Amazonas, </w:t>
+      </w:r>
+      <w:proofErr w:type="spellStart"/>
+      <w:r>
+        <w:t>Rondonia</w:t>
+      </w:r>
+      <w:proofErr w:type="spellEnd"/>
+      <w:r>
+        <w:t xml:space="preserve">, Tocantins, Mata </w:t>
+      </w:r>
+      <w:proofErr w:type="spellStart"/>
+      <w:r>
+        <w:t>Atlantica</w:t>
+      </w:r>
+      <w:proofErr w:type="spellEnd"/>
+      <w:r>
+        <w:t>]-Ordinal</w:t>
       </w:r>
     </w:p>
     <w:p>
@@ -193,13 +237,7 @@
         </w:numPr>
       </w:pPr>
       <w:r>
-        <w:t xml:space="preserve">LL- </w:t>
-      </w:r>
-      <w:r>
-        <w:t>Larvae life length (days)- Discrete</w:t>
-      </w:r>
-      <w:r>
-        <w:t>, all</w:t>
+        <w:t>LL- Larvae life length (days)- Discrete, all</w:t>
       </w:r>
     </w:p>
     <w:p>
@@ -210,17 +248,19 @@
           <w:numId w:val="2"/>
         </w:numPr>
       </w:pPr>
-      <w:r>
-        <w:t>sLL-</w:t>
+      <w:proofErr w:type="spellStart"/>
+      <w:r>
+        <w:t>sLL</w:t>
+      </w:r>
+      <w:proofErr w:type="spellEnd"/>
+      <w:r>
+        <w:t>-</w:t>
       </w:r>
       <w:r>
         <w:t xml:space="preserve"> </w:t>
       </w:r>
       <w:r>
-        <w:t xml:space="preserve">Larvae life length (days)- Discrete, </w:t>
-      </w:r>
-      <w:r>
-        <w:t>only ones that went to adult</w:t>
+        <w:t>Larvae life length (days)- Discrete, only ones that went to adult</w:t>
       </w:r>
     </w:p>
     <w:p>
@@ -232,16 +272,19 @@
         </w:numPr>
       </w:pPr>
       <w:r>
-        <w:t xml:space="preserve">PL- </w:t>
-      </w:r>
-      <w:r>
-        <w:t>Pupal life length (days)- Discrete</w:t>
-      </w:r>
-      <w:r>
-        <w:t xml:space="preserve"> (Emergence.date-pupation.date)</w:t>
-      </w:r>
-      <w:bookmarkStart w:id="0" w:name="_GoBack"/>
-      <w:bookmarkEnd w:id="0"/>
+        <w:t>PL- Pupal life length (days)- Discrete</w:t>
+      </w:r>
+      <w:r>
+        <w:t xml:space="preserve"> (</w:t>
+      </w:r>
+      <w:proofErr w:type="spellStart"/>
+      <w:r>
+        <w:t>Emergence.date-pupation.date</w:t>
+      </w:r>
+      <w:proofErr w:type="spellEnd"/>
+      <w:r>
+        <w:t>)</w:t>
+      </w:r>
     </w:p>
     <w:p>
       <w:pPr>
@@ -252,13 +295,15 @@
         </w:numPr>
       </w:pPr>
       <w:r>
-        <w:t xml:space="preserve">AL- </w:t>
-      </w:r>
-      <w:r>
-        <w:t>Adult life length (days)- Discrete</w:t>
-      </w:r>
-      <w:r>
-        <w:t xml:space="preserve"> (Deathtime-Emergence.date)</w:t>
+        <w:t>AL- Adult life length (days)- Discrete (Deathtime-</w:t>
+      </w:r>
+      <w:proofErr w:type="spellStart"/>
+      <w:r>
+        <w:t>Emergence.date</w:t>
+      </w:r>
+      <w:proofErr w:type="spellEnd"/>
+      <w:r>
+        <w:t>)</w:t>
       </w:r>
     </w:p>
     <w:p>
@@ -269,8 +314,21 @@
           <w:numId w:val="2"/>
         </w:numPr>
       </w:pPr>
-      <w:r>
-        <w:t>EmTime- time to emergence (Emergence.date-Hatch.day)</w:t>
+      <w:proofErr w:type="spellStart"/>
+      <w:r>
+        <w:t>EmTime</w:t>
+      </w:r>
+      <w:proofErr w:type="spellEnd"/>
+      <w:r>
+        <w:t>- time to emergence (</w:t>
+      </w:r>
+      <w:proofErr w:type="spellStart"/>
+      <w:r>
+        <w:t>Emergence.date-Hatch.day</w:t>
+      </w:r>
+      <w:proofErr w:type="spellEnd"/>
+      <w:r>
+        <w:t>)</w:t>
       </w:r>
     </w:p>
     <w:p>

</xml_diff>